<commit_message>
software terminado+ avance docs
</commit_message>
<xml_diff>
--- a/Fase 1/Evidencias Grupales/1.5_GuiaEstudiante_Fase 1_Definicion Proyecto APT.docx
+++ b/Fase 1/Evidencias Grupales/1.5_GuiaEstudiante_Fase 1_Definicion Proyecto APT.docx
@@ -156,7 +156,6 @@
                                 </w:rPr>
                                 <w:t xml:space="preserve">Asignatura </w:t>
                               </w:r>
-                              <w:proofErr w:type="spellStart"/>
                               <w:r>
                                 <w:rPr>
                                   <w:b/>
@@ -166,7 +165,6 @@
                                 </w:rPr>
                                 <w:t>Capstone</w:t>
                               </w:r>
-                              <w:proofErr w:type="spellEnd"/>
                             </w:p>
                           </w:txbxContent>
                         </wps:txbx>
@@ -331,7 +329,6 @@
                           </w:rPr>
                           <w:t xml:space="preserve">Asignatura </w:t>
                         </w:r>
-                        <w:proofErr w:type="spellStart"/>
                         <w:r>
                           <w:rPr>
                             <w:b/>
@@ -341,7 +338,6 @@
                           </w:rPr>
                           <w:t>Capstone</w:t>
                         </w:r>
-                        <w:proofErr w:type="spellEnd"/>
                       </w:p>
                     </w:txbxContent>
                   </v:textbox>
@@ -1720,31 +1716,7 @@
                 <w:szCs w:val="20"/>
                 <w:lang w:eastAsia="es-CL"/>
               </w:rPr>
-              <w:t xml:space="preserve">Desarrollo de software: se aplican técnicas de programación y </w:t>
-            </w:r>
-            <w:proofErr w:type="spellStart"/>
-            <w:r>
-              <w:rPr>
-                <w:rFonts w:ascii="Calibri" w:hAnsi="Calibri" w:cs="Arial"/>
-                <w:i/>
-                <w:color w:val="548DD4"/>
-                <w:sz w:val="20"/>
-                <w:szCs w:val="20"/>
-                <w:lang w:eastAsia="es-CL"/>
-              </w:rPr>
-              <w:t>frameworks</w:t>
-            </w:r>
-            <w:proofErr w:type="spellEnd"/>
-            <w:r>
-              <w:rPr>
-                <w:rFonts w:ascii="Calibri" w:hAnsi="Calibri" w:cs="Arial"/>
-                <w:i/>
-                <w:color w:val="548DD4"/>
-                <w:sz w:val="20"/>
-                <w:szCs w:val="20"/>
-                <w:lang w:eastAsia="es-CL"/>
-              </w:rPr>
-              <w:t xml:space="preserve"> actuales para crear una solución funcional.</w:t>
+              <w:t>Desarrollo de software: se aplican técnicas de programación y frameworks actuales para crear una solución funcional.</w:t>
             </w:r>
           </w:p>
           <w:p>
@@ -2171,31 +2143,7 @@
                 <w:szCs w:val="20"/>
                 <w:lang w:eastAsia="es-CL"/>
               </w:rPr>
-              <w:t xml:space="preserve">Materiales requeridos: se cuenta con los recursos necesarios (computadores, conexión a internet, entornos de desarrollo, </w:t>
-            </w:r>
-            <w:proofErr w:type="spellStart"/>
-            <w:r>
-              <w:rPr>
-                <w:rFonts w:ascii="Calibri" w:hAnsi="Calibri" w:cs="Arial"/>
-                <w:i/>
-                <w:color w:val="548DD4"/>
-                <w:sz w:val="20"/>
-                <w:szCs w:val="20"/>
-                <w:lang w:eastAsia="es-CL"/>
-              </w:rPr>
-              <w:t>frameworks</w:t>
-            </w:r>
-            <w:proofErr w:type="spellEnd"/>
-            <w:r>
-              <w:rPr>
-                <w:rFonts w:ascii="Calibri" w:hAnsi="Calibri" w:cs="Arial"/>
-                <w:i/>
-                <w:color w:val="548DD4"/>
-                <w:sz w:val="20"/>
-                <w:szCs w:val="20"/>
-                <w:lang w:eastAsia="es-CL"/>
-              </w:rPr>
-              <w:t xml:space="preserve"> y bases de datos).</w:t>
+              <w:t>Materiales requeridos: se cuenta con los recursos necesarios (computadores, conexión a internet, entornos de desarrollo, frameworks y bases de datos).</w:t>
             </w:r>
           </w:p>
           <w:p>
@@ -3952,31 +3900,7 @@
                 <w:szCs w:val="20"/>
                 <w:lang w:eastAsia="es-CL"/>
               </w:rPr>
-              <w:t xml:space="preserve">Encargado de definir la arquitectura del producto y todo el </w:t>
-            </w:r>
-            <w:proofErr w:type="spellStart"/>
-            <w:r>
-              <w:rPr>
-                <w:rFonts w:ascii="Calibri" w:hAnsi="Calibri" w:cs="Arial"/>
-                <w:i/>
-                <w:color w:val="548DD4"/>
-                <w:sz w:val="20"/>
-                <w:szCs w:val="20"/>
-                <w:lang w:eastAsia="es-CL"/>
-              </w:rPr>
-              <w:t>stack</w:t>
-            </w:r>
-            <w:proofErr w:type="spellEnd"/>
-            <w:r>
-              <w:rPr>
-                <w:rFonts w:ascii="Calibri" w:hAnsi="Calibri" w:cs="Arial"/>
-                <w:i/>
-                <w:color w:val="548DD4"/>
-                <w:sz w:val="20"/>
-                <w:szCs w:val="20"/>
-                <w:lang w:eastAsia="es-CL"/>
-              </w:rPr>
-              <w:t xml:space="preserve"> que conformara la solución.</w:t>
+              <w:t>Encargado de definir la arquitectura del producto y todo el stack que conformara la solución.</w:t>
             </w:r>
           </w:p>
           <w:p>
@@ -4151,29 +4075,16 @@
                 <w:lang w:eastAsia="es-CL"/>
               </w:rPr>
             </w:pPr>
-            <w:proofErr w:type="spellStart"/>
-            <w:r>
-              <w:rPr>
-                <w:rFonts w:ascii="Calibri" w:hAnsi="Calibri" w:cs="Arial"/>
-                <w:i/>
-                <w:color w:val="548DD4"/>
-                <w:sz w:val="20"/>
-                <w:szCs w:val="20"/>
-                <w:lang w:eastAsia="es-CL"/>
-              </w:rPr>
-              <w:t>Tester</w:t>
-            </w:r>
-            <w:proofErr w:type="spellEnd"/>
-            <w:r>
-              <w:rPr>
-                <w:rFonts w:ascii="Calibri" w:hAnsi="Calibri" w:cs="Arial"/>
-                <w:i/>
-                <w:color w:val="548DD4"/>
-                <w:sz w:val="20"/>
-                <w:szCs w:val="20"/>
-                <w:lang w:eastAsia="es-CL"/>
-              </w:rPr>
-              <w:t xml:space="preserve"> / Encargado de calidad</w:t>
+            <w:r>
+              <w:rPr>
+                <w:rFonts w:ascii="Calibri" w:hAnsi="Calibri" w:cs="Arial"/>
+                <w:i/>
+                <w:color w:val="548DD4"/>
+                <w:sz w:val="20"/>
+                <w:szCs w:val="20"/>
+                <w:lang w:eastAsia="es-CL"/>
+              </w:rPr>
+              <w:t>Tester / Encargado de calidad</w:t>
             </w:r>
           </w:p>
           <w:p>
@@ -5538,23 +5449,7 @@
                 <w:rFonts w:ascii="Calibri" w:hAnsi="Calibri"/>
                 <w:color w:val="1F3864" w:themeColor="accent1" w:themeShade="80"/>
               </w:rPr>
-              <w:t xml:space="preserve">efine la planificación de tu Proyecto APT </w:t>
-            </w:r>
-            <w:proofErr w:type="gramStart"/>
-            <w:r>
-              <w:rPr>
-                <w:rFonts w:ascii="Calibri" w:hAnsi="Calibri"/>
-                <w:color w:val="1F3864" w:themeColor="accent1" w:themeShade="80"/>
-              </w:rPr>
-              <w:t>de acuerdo a</w:t>
-            </w:r>
-            <w:proofErr w:type="gramEnd"/>
-            <w:r>
-              <w:rPr>
-                <w:rFonts w:ascii="Calibri" w:hAnsi="Calibri"/>
-                <w:color w:val="1F3864" w:themeColor="accent1" w:themeShade="80"/>
-              </w:rPr>
-              <w:t xml:space="preserve"> lo requerido</w:t>
+              <w:t>efine la planificación de tu Proyecto APT de acuerdo a lo requerido</w:t>
             </w:r>
             <w:r>
               <w:rPr>
@@ -5586,13 +5481,13 @@
         <w:tblLook w:val="04A0" w:firstRow="1" w:lastRow="0" w:firstColumn="1" w:lastColumn="0" w:noHBand="0" w:noVBand="1"/>
       </w:tblPr>
       <w:tblGrid>
-        <w:gridCol w:w="1564"/>
-        <w:gridCol w:w="1480"/>
-        <w:gridCol w:w="1728"/>
-        <w:gridCol w:w="1610"/>
-        <w:gridCol w:w="1095"/>
-        <w:gridCol w:w="1388"/>
-        <w:gridCol w:w="1803"/>
+        <w:gridCol w:w="1567"/>
+        <w:gridCol w:w="1482"/>
+        <w:gridCol w:w="1735"/>
+        <w:gridCol w:w="1614"/>
+        <w:gridCol w:w="1072"/>
+        <w:gridCol w:w="1389"/>
+        <w:gridCol w:w="1809"/>
       </w:tblGrid>
       <w:tr>
         <w:trPr>
@@ -6283,27 +6178,7 @@
                 <w:szCs w:val="18"/>
                 <w:lang w:eastAsia="es-CL"/>
               </w:rPr>
-              <w:t xml:space="preserve">Herramientas UML (Draw.io, </w:t>
-            </w:r>
-            <w:proofErr w:type="spellStart"/>
-            <w:r>
-              <w:rPr>
-                <w:rFonts w:ascii="Calibri" w:eastAsia="Times New Roman" w:hAnsi="Calibri" w:cs="Calibri"/>
-                <w:sz w:val="18"/>
-                <w:szCs w:val="18"/>
-                <w:lang w:eastAsia="es-CL"/>
-              </w:rPr>
-              <w:t>Lucidchart</w:t>
-            </w:r>
-            <w:proofErr w:type="spellEnd"/>
-            <w:r>
-              <w:rPr>
-                <w:rFonts w:ascii="Calibri" w:eastAsia="Times New Roman" w:hAnsi="Calibri" w:cs="Calibri"/>
-                <w:sz w:val="18"/>
-                <w:szCs w:val="18"/>
-                <w:lang w:eastAsia="es-CL"/>
-              </w:rPr>
-              <w:t>).</w:t>
+              <w:t>Herramientas UML (Draw.io, Lucidchart).</w:t>
             </w:r>
           </w:p>
         </w:tc>
@@ -6464,47 +6339,7 @@
                 <w:szCs w:val="18"/>
                 <w:lang w:eastAsia="es-CL"/>
               </w:rPr>
-              <w:t xml:space="preserve">Definir arquitectura, base de datos, tecnologías </w:t>
-            </w:r>
-            <w:proofErr w:type="spellStart"/>
-            <w:r>
-              <w:rPr>
-                <w:rFonts w:ascii="Calibri" w:eastAsia="Times New Roman" w:hAnsi="Calibri" w:cs="Calibri"/>
-                <w:sz w:val="18"/>
-                <w:szCs w:val="18"/>
-                <w:lang w:eastAsia="es-CL"/>
-              </w:rPr>
-              <w:t>front-end</w:t>
-            </w:r>
-            <w:proofErr w:type="spellEnd"/>
-            <w:r>
-              <w:rPr>
-                <w:rFonts w:ascii="Calibri" w:eastAsia="Times New Roman" w:hAnsi="Calibri" w:cs="Calibri"/>
-                <w:sz w:val="18"/>
-                <w:szCs w:val="18"/>
-                <w:lang w:eastAsia="es-CL"/>
-              </w:rPr>
-              <w:t xml:space="preserve"> y back-</w:t>
-            </w:r>
-            <w:proofErr w:type="spellStart"/>
-            <w:r>
-              <w:rPr>
-                <w:rFonts w:ascii="Calibri" w:eastAsia="Times New Roman" w:hAnsi="Calibri" w:cs="Calibri"/>
-                <w:sz w:val="18"/>
-                <w:szCs w:val="18"/>
-                <w:lang w:eastAsia="es-CL"/>
-              </w:rPr>
-              <w:t>end</w:t>
-            </w:r>
-            <w:proofErr w:type="spellEnd"/>
-            <w:r>
-              <w:rPr>
-                <w:rFonts w:ascii="Calibri" w:eastAsia="Times New Roman" w:hAnsi="Calibri" w:cs="Calibri"/>
-                <w:sz w:val="18"/>
-                <w:szCs w:val="18"/>
-                <w:lang w:eastAsia="es-CL"/>
-              </w:rPr>
-              <w:t>.</w:t>
+              <w:t>Definir arquitectura, base de datos, tecnologías front-end y back-end.</w:t>
             </w:r>
           </w:p>
         </w:tc>
@@ -6665,19 +6500,8 @@
                 <w:szCs w:val="18"/>
                 <w:lang w:eastAsia="es-CL"/>
               </w:rPr>
-              <w:t>Programación Front-</w:t>
-            </w:r>
-            <w:proofErr w:type="spellStart"/>
-            <w:r>
-              <w:rPr>
-                <w:rFonts w:ascii="Calibri" w:eastAsia="Times New Roman" w:hAnsi="Calibri" w:cs="Calibri"/>
-                <w:sz w:val="18"/>
-                <w:szCs w:val="18"/>
-                <w:lang w:eastAsia="es-CL"/>
-              </w:rPr>
-              <w:t>End</w:t>
-            </w:r>
-            <w:proofErr w:type="spellEnd"/>
+              <w:t>Programación Front-End</w:t>
+            </w:r>
           </w:p>
         </w:tc>
         <w:tc>
@@ -6702,27 +6526,7 @@
                 <w:szCs w:val="18"/>
                 <w:lang w:eastAsia="es-CL"/>
               </w:rPr>
-              <w:t xml:space="preserve">Implementar interfaz gráfica con HTML, CSS, JS y </w:t>
-            </w:r>
-            <w:proofErr w:type="spellStart"/>
-            <w:r>
-              <w:rPr>
-                <w:rFonts w:ascii="Calibri" w:eastAsia="Times New Roman" w:hAnsi="Calibri" w:cs="Calibri"/>
-                <w:sz w:val="18"/>
-                <w:szCs w:val="18"/>
-                <w:lang w:eastAsia="es-CL"/>
-              </w:rPr>
-              <w:t>framework</w:t>
-            </w:r>
-            <w:proofErr w:type="spellEnd"/>
-            <w:r>
-              <w:rPr>
-                <w:rFonts w:ascii="Calibri" w:eastAsia="Times New Roman" w:hAnsi="Calibri" w:cs="Calibri"/>
-                <w:sz w:val="18"/>
-                <w:szCs w:val="18"/>
-                <w:lang w:eastAsia="es-CL"/>
-              </w:rPr>
-              <w:t xml:space="preserve"> definido.</w:t>
+              <w:t>Implementar interfaz gráfica con HTML, CSS, JS y framework definido.</w:t>
             </w:r>
           </w:p>
         </w:tc>
@@ -6748,27 +6552,7 @@
                 <w:szCs w:val="18"/>
                 <w:lang w:eastAsia="es-CL"/>
               </w:rPr>
-              <w:t xml:space="preserve">VS </w:t>
-            </w:r>
-            <w:proofErr w:type="spellStart"/>
-            <w:r>
-              <w:rPr>
-                <w:rFonts w:ascii="Calibri" w:eastAsia="Times New Roman" w:hAnsi="Calibri" w:cs="Calibri"/>
-                <w:sz w:val="18"/>
-                <w:szCs w:val="18"/>
-                <w:lang w:eastAsia="es-CL"/>
-              </w:rPr>
-              <w:t>Code</w:t>
-            </w:r>
-            <w:proofErr w:type="spellEnd"/>
-            <w:r>
-              <w:rPr>
-                <w:rFonts w:ascii="Calibri" w:eastAsia="Times New Roman" w:hAnsi="Calibri" w:cs="Calibri"/>
-                <w:sz w:val="18"/>
-                <w:szCs w:val="18"/>
-                <w:lang w:eastAsia="es-CL"/>
-              </w:rPr>
-              <w:t>, librerías, GitHub.</w:t>
+              <w:t>VS Code, librerías, GitHub.</w:t>
             </w:r>
           </w:p>
         </w:tc>
@@ -6820,19 +6604,8 @@
                 <w:szCs w:val="18"/>
                 <w:lang w:eastAsia="es-CL"/>
               </w:rPr>
-              <w:t>Desarrollador Front-</w:t>
-            </w:r>
-            <w:proofErr w:type="spellStart"/>
-            <w:r>
-              <w:rPr>
-                <w:rFonts w:ascii="Calibri" w:eastAsia="Times New Roman" w:hAnsi="Calibri" w:cs="Calibri"/>
-                <w:sz w:val="18"/>
-                <w:szCs w:val="18"/>
-                <w:lang w:eastAsia="es-CL"/>
-              </w:rPr>
-              <w:t>End</w:t>
-            </w:r>
-            <w:proofErr w:type="spellEnd"/>
+              <w:t>Desarrollador Front-End</w:t>
+            </w:r>
           </w:p>
         </w:tc>
         <w:tc>
@@ -6914,19 +6687,8 @@
                 <w:szCs w:val="18"/>
                 <w:lang w:eastAsia="es-CL"/>
               </w:rPr>
-              <w:t>Programación Back-</w:t>
-            </w:r>
-            <w:proofErr w:type="spellStart"/>
-            <w:r>
-              <w:rPr>
-                <w:rFonts w:ascii="Calibri" w:eastAsia="Times New Roman" w:hAnsi="Calibri" w:cs="Calibri"/>
-                <w:sz w:val="18"/>
-                <w:szCs w:val="18"/>
-                <w:lang w:eastAsia="es-CL"/>
-              </w:rPr>
-              <w:t>End</w:t>
-            </w:r>
-            <w:proofErr w:type="spellEnd"/>
+              <w:t>Programación Back-End</w:t>
+            </w:r>
           </w:p>
         </w:tc>
         <w:tc>
@@ -6977,17 +6739,7 @@
                 <w:szCs w:val="18"/>
                 <w:lang w:eastAsia="es-CL"/>
               </w:rPr>
-              <w:t xml:space="preserve">Lenguaje de </w:t>
-            </w:r>
-            <w:proofErr w:type="gramStart"/>
-            <w:r>
-              <w:rPr>
-                <w:rFonts w:ascii="Calibri" w:eastAsia="Times New Roman" w:hAnsi="Calibri" w:cs="Calibri"/>
-                <w:sz w:val="18"/>
-                <w:szCs w:val="18"/>
-                <w:lang w:eastAsia="es-CL"/>
-              </w:rPr>
-              <w:t xml:space="preserve">programación </w:t>
+              <w:t xml:space="preserve">Lenguaje de programación </w:t>
             </w:r>
             <w:r>
               <w:rPr>
@@ -7005,17 +6757,7 @@
                 <w:szCs w:val="18"/>
                 <w:lang w:eastAsia="es-CL"/>
               </w:rPr>
-              <w:t>servidor</w:t>
-            </w:r>
-            <w:proofErr w:type="gramEnd"/>
-            <w:r>
-              <w:rPr>
-                <w:rFonts w:ascii="Calibri" w:eastAsia="Times New Roman" w:hAnsi="Calibri" w:cs="Calibri"/>
-                <w:sz w:val="18"/>
-                <w:szCs w:val="18"/>
-                <w:lang w:eastAsia="es-CL"/>
-              </w:rPr>
-              <w:t>, Git.</w:t>
+              <w:t>servidor, Git.</w:t>
             </w:r>
           </w:p>
         </w:tc>
@@ -7067,19 +6809,8 @@
                 <w:szCs w:val="18"/>
                 <w:lang w:eastAsia="es-CL"/>
               </w:rPr>
-              <w:t>Desarrollador Back-</w:t>
-            </w:r>
-            <w:proofErr w:type="spellStart"/>
-            <w:r>
-              <w:rPr>
-                <w:rFonts w:ascii="Calibri" w:eastAsia="Times New Roman" w:hAnsi="Calibri" w:cs="Calibri"/>
-                <w:sz w:val="18"/>
-                <w:szCs w:val="18"/>
-                <w:lang w:eastAsia="es-CL"/>
-              </w:rPr>
-              <w:t>End</w:t>
-            </w:r>
-            <w:proofErr w:type="spellEnd"/>
+              <w:t>Desarrollador Back-End</w:t>
+            </w:r>
           </w:p>
         </w:tc>
         <w:tc>
@@ -7187,47 +6918,7 @@
                 <w:szCs w:val="18"/>
                 <w:lang w:eastAsia="es-CL"/>
               </w:rPr>
-              <w:t xml:space="preserve">Unir componentes </w:t>
-            </w:r>
-            <w:proofErr w:type="spellStart"/>
-            <w:r>
-              <w:rPr>
-                <w:rFonts w:ascii="Calibri" w:eastAsia="Times New Roman" w:hAnsi="Calibri" w:cs="Calibri"/>
-                <w:sz w:val="18"/>
-                <w:szCs w:val="18"/>
-                <w:lang w:eastAsia="es-CL"/>
-              </w:rPr>
-              <w:t>front-end</w:t>
-            </w:r>
-            <w:proofErr w:type="spellEnd"/>
-            <w:r>
-              <w:rPr>
-                <w:rFonts w:ascii="Calibri" w:eastAsia="Times New Roman" w:hAnsi="Calibri" w:cs="Calibri"/>
-                <w:sz w:val="18"/>
-                <w:szCs w:val="18"/>
-                <w:lang w:eastAsia="es-CL"/>
-              </w:rPr>
-              <w:t xml:space="preserve"> y back-</w:t>
-            </w:r>
-            <w:proofErr w:type="spellStart"/>
-            <w:r>
-              <w:rPr>
-                <w:rFonts w:ascii="Calibri" w:eastAsia="Times New Roman" w:hAnsi="Calibri" w:cs="Calibri"/>
-                <w:sz w:val="18"/>
-                <w:szCs w:val="18"/>
-                <w:lang w:eastAsia="es-CL"/>
-              </w:rPr>
-              <w:t>end</w:t>
-            </w:r>
-            <w:proofErr w:type="spellEnd"/>
-            <w:r>
-              <w:rPr>
-                <w:rFonts w:ascii="Calibri" w:eastAsia="Times New Roman" w:hAnsi="Calibri" w:cs="Calibri"/>
-                <w:sz w:val="18"/>
-                <w:szCs w:val="18"/>
-                <w:lang w:eastAsia="es-CL"/>
-              </w:rPr>
-              <w:t xml:space="preserve"> para un funcionamiento completo.</w:t>
+              <w:t>Unir componentes front-end y back-end para un funcionamiento completo.</w:t>
             </w:r>
           </w:p>
         </w:tc>
@@ -7253,27 +6944,7 @@
                 <w:szCs w:val="18"/>
                 <w:lang w:eastAsia="es-CL"/>
               </w:rPr>
-              <w:t xml:space="preserve">GitHub, servidor de pruebas, </w:t>
-            </w:r>
-            <w:proofErr w:type="spellStart"/>
-            <w:r>
-              <w:rPr>
-                <w:rFonts w:ascii="Calibri" w:eastAsia="Times New Roman" w:hAnsi="Calibri" w:cs="Calibri"/>
-                <w:sz w:val="18"/>
-                <w:szCs w:val="18"/>
-                <w:lang w:eastAsia="es-CL"/>
-              </w:rPr>
-              <w:t>Postman</w:t>
-            </w:r>
-            <w:proofErr w:type="spellEnd"/>
-            <w:r>
-              <w:rPr>
-                <w:rFonts w:ascii="Calibri" w:eastAsia="Times New Roman" w:hAnsi="Calibri" w:cs="Calibri"/>
-                <w:sz w:val="18"/>
-                <w:szCs w:val="18"/>
-                <w:lang w:eastAsia="es-CL"/>
-              </w:rPr>
-              <w:t>.</w:t>
+              <w:t>GitHub, servidor de pruebas, Postman.</w:t>
             </w:r>
           </w:p>
         </w:tc>
@@ -7453,17 +7124,24 @@
                 <w:lang w:eastAsia="es-CL"/>
               </w:rPr>
             </w:pPr>
-            <w:proofErr w:type="spellStart"/>
-            <w:r>
-              <w:rPr>
-                <w:rFonts w:ascii="Calibri" w:eastAsia="Times New Roman" w:hAnsi="Calibri" w:cs="Calibri"/>
-                <w:sz w:val="18"/>
-                <w:szCs w:val="18"/>
-                <w:lang w:eastAsia="es-CL"/>
-              </w:rPr>
-              <w:t>PyTest</w:t>
-            </w:r>
-            <w:proofErr w:type="spellEnd"/>
+            <w:r>
+              <w:rPr>
+                <w:rFonts w:ascii="Calibri" w:eastAsia="Times New Roman" w:hAnsi="Calibri" w:cs="Calibri"/>
+                <w:sz w:val="18"/>
+                <w:szCs w:val="18"/>
+                <w:lang w:eastAsia="es-CL"/>
+              </w:rPr>
+              <w:t xml:space="preserve">PyTest </w:t>
+            </w:r>
+            <w:r>
+              <w:rPr>
+                <w:rFonts w:ascii="Calibri" w:eastAsia="Times New Roman" w:hAnsi="Calibri" w:cs="Calibri"/>
+                <w:sz w:val="18"/>
+                <w:szCs w:val="18"/>
+                <w:lang w:eastAsia="es-CL"/>
+              </w:rPr>
+              <w:t>y</w:t>
+            </w:r>
             <w:r>
               <w:rPr>
                 <w:rFonts w:ascii="Calibri" w:eastAsia="Times New Roman" w:hAnsi="Calibri" w:cs="Calibri"/>
@@ -7480,28 +7158,8 @@
                 <w:szCs w:val="18"/>
                 <w:lang w:eastAsia="es-CL"/>
               </w:rPr>
-              <w:t>y</w:t>
-            </w:r>
-            <w:r>
-              <w:rPr>
-                <w:rFonts w:ascii="Calibri" w:eastAsia="Times New Roman" w:hAnsi="Calibri" w:cs="Calibri"/>
-                <w:sz w:val="18"/>
-                <w:szCs w:val="18"/>
-                <w:lang w:eastAsia="es-CL"/>
-              </w:rPr>
-              <w:t xml:space="preserve"> </w:t>
-            </w:r>
-            <w:proofErr w:type="spellStart"/>
-            <w:r>
-              <w:rPr>
-                <w:rFonts w:ascii="Calibri" w:eastAsia="Times New Roman" w:hAnsi="Calibri" w:cs="Calibri"/>
-                <w:sz w:val="18"/>
-                <w:szCs w:val="18"/>
-                <w:lang w:eastAsia="es-CL"/>
-              </w:rPr>
               <w:t>selenium</w:t>
             </w:r>
-            <w:proofErr w:type="spellEnd"/>
             <w:r>
               <w:rPr>
                 <w:rFonts w:ascii="Calibri" w:eastAsia="Times New Roman" w:hAnsi="Calibri" w:cs="Calibri"/>
@@ -7561,19 +7219,8 @@
                 <w:szCs w:val="18"/>
                 <w:lang w:eastAsia="es-CL"/>
               </w:rPr>
-              <w:t xml:space="preserve">QA </w:t>
-            </w:r>
-            <w:proofErr w:type="spellStart"/>
-            <w:r>
-              <w:rPr>
-                <w:rFonts w:ascii="Calibri" w:eastAsia="Times New Roman" w:hAnsi="Calibri" w:cs="Calibri"/>
-                <w:sz w:val="18"/>
-                <w:szCs w:val="18"/>
-                <w:lang w:eastAsia="es-CL"/>
-              </w:rPr>
-              <w:t>Tester</w:t>
-            </w:r>
-            <w:proofErr w:type="spellEnd"/>
+              <w:t>QA Tester</w:t>
+            </w:r>
           </w:p>
         </w:tc>
         <w:tc>
@@ -8306,27 +7953,7 @@
                 <w:szCs w:val="18"/>
                 <w:lang w:eastAsia="es-CL"/>
               </w:rPr>
-              <w:t xml:space="preserve">Sistema de </w:t>
-            </w:r>
-            <w:proofErr w:type="gramStart"/>
-            <w:r>
-              <w:rPr>
-                <w:rFonts w:ascii="Calibri" w:eastAsia="Times New Roman" w:hAnsi="Calibri" w:cs="Calibri"/>
-                <w:sz w:val="18"/>
-                <w:szCs w:val="18"/>
-                <w:lang w:eastAsia="es-CL"/>
-              </w:rPr>
-              <w:t>tickets</w:t>
-            </w:r>
-            <w:proofErr w:type="gramEnd"/>
-            <w:r>
-              <w:rPr>
-                <w:rFonts w:ascii="Calibri" w:eastAsia="Times New Roman" w:hAnsi="Calibri" w:cs="Calibri"/>
-                <w:sz w:val="18"/>
-                <w:szCs w:val="18"/>
-                <w:lang w:eastAsia="es-CL"/>
-              </w:rPr>
-              <w:t>, equipo de soporte.</w:t>
+              <w:t>Sistema de tickets, equipo de soporte.</w:t>
             </w:r>
           </w:p>
         </w:tc>
@@ -8352,27 +7979,25 @@
                 <w:szCs w:val="18"/>
                 <w:lang w:eastAsia="es-CL"/>
               </w:rPr>
-              <w:t>2 semanas (</w:t>
-            </w:r>
-            <w:proofErr w:type="spellStart"/>
-            <w:r>
-              <w:rPr>
-                <w:rFonts w:ascii="Calibri" w:eastAsia="Times New Roman" w:hAnsi="Calibri" w:cs="Calibri"/>
-                <w:sz w:val="18"/>
-                <w:szCs w:val="18"/>
-                <w:lang w:eastAsia="es-CL"/>
-              </w:rPr>
-              <w:t>post-entrega</w:t>
-            </w:r>
-            <w:proofErr w:type="spellEnd"/>
-            <w:r>
-              <w:rPr>
-                <w:rFonts w:ascii="Calibri" w:eastAsia="Times New Roman" w:hAnsi="Calibri" w:cs="Calibri"/>
-                <w:sz w:val="18"/>
-                <w:szCs w:val="18"/>
-                <w:lang w:eastAsia="es-CL"/>
-              </w:rPr>
-              <w:t>)</w:t>
+              <w:t>5</w:t>
+            </w:r>
+            <w:r>
+              <w:rPr>
+                <w:rFonts w:ascii="Calibri" w:eastAsia="Times New Roman" w:hAnsi="Calibri" w:cs="Calibri"/>
+                <w:sz w:val="18"/>
+                <w:szCs w:val="18"/>
+                <w:lang w:eastAsia="es-CL"/>
+              </w:rPr>
+              <w:t>días</w:t>
+            </w:r>
+            <w:r>
+              <w:rPr>
+                <w:rFonts w:ascii="Calibri" w:eastAsia="Times New Roman" w:hAnsi="Calibri" w:cs="Calibri"/>
+                <w:sz w:val="18"/>
+                <w:szCs w:val="18"/>
+                <w:lang w:eastAsia="es-CL"/>
+              </w:rPr>
+              <w:t>(post-entrega)</w:t>
             </w:r>
           </w:p>
         </w:tc>
@@ -10561,19 +10186,8 @@
                 <w:szCs w:val="14"/>
                 <w:lang w:eastAsia="es-CL"/>
               </w:rPr>
-              <w:t>Programación Front-</w:t>
-            </w:r>
-            <w:proofErr w:type="spellStart"/>
-            <w:r>
-              <w:rPr>
-                <w:rFonts w:ascii="Calibri" w:eastAsia="Times New Roman" w:hAnsi="Calibri" w:cs="Calibri"/>
-                <w:sz w:val="14"/>
-                <w:szCs w:val="14"/>
-                <w:lang w:eastAsia="es-CL"/>
-              </w:rPr>
-              <w:t>End</w:t>
-            </w:r>
-            <w:proofErr w:type="spellEnd"/>
+              <w:t>Programación Front-End</w:t>
+            </w:r>
           </w:p>
         </w:tc>
         <w:tc>
@@ -10909,19 +10523,8 @@
                 <w:szCs w:val="14"/>
                 <w:lang w:eastAsia="es-CL"/>
               </w:rPr>
-              <w:t>Programación Back-</w:t>
-            </w:r>
-            <w:proofErr w:type="spellStart"/>
-            <w:r>
-              <w:rPr>
-                <w:rFonts w:ascii="Calibri" w:eastAsia="Times New Roman" w:hAnsi="Calibri" w:cs="Calibri"/>
-                <w:sz w:val="14"/>
-                <w:szCs w:val="14"/>
-                <w:lang w:eastAsia="es-CL"/>
-              </w:rPr>
-              <w:t>End</w:t>
-            </w:r>
-            <w:proofErr w:type="spellEnd"/>
+              <w:t>Programación Back-End</w:t>
+            </w:r>
           </w:p>
         </w:tc>
         <w:tc>

</xml_diff>

<commit_message>
cambios en mapa, pruebas, escenarios
</commit_message>
<xml_diff>
--- a/Fase 1/Evidencias Grupales/1.5_GuiaEstudiante_Fase 1_Definicion Proyecto APT.docx
+++ b/Fase 1/Evidencias Grupales/1.5_GuiaEstudiante_Fase 1_Definicion Proyecto APT.docx
@@ -156,6 +156,7 @@
                                 </w:rPr>
                                 <w:t xml:space="preserve">Asignatura </w:t>
                               </w:r>
+                              <w:proofErr w:type="spellStart"/>
                               <w:r>
                                 <w:rPr>
                                   <w:b/>
@@ -165,6 +166,7 @@
                                 </w:rPr>
                                 <w:t>Capstone</w:t>
                               </w:r>
+                              <w:proofErr w:type="spellEnd"/>
                             </w:p>
                           </w:txbxContent>
                         </wps:txbx>
@@ -1716,7 +1718,31 @@
                 <w:szCs w:val="20"/>
                 <w:lang w:eastAsia="es-CL"/>
               </w:rPr>
-              <w:t>Desarrollo de software: se aplican técnicas de programación y frameworks actuales para crear una solución funcional.</w:t>
+              <w:t xml:space="preserve">Desarrollo de software: se aplican técnicas de programación y </w:t>
+            </w:r>
+            <w:proofErr w:type="spellStart"/>
+            <w:r>
+              <w:rPr>
+                <w:rFonts w:ascii="Calibri" w:hAnsi="Calibri" w:cs="Arial"/>
+                <w:i/>
+                <w:color w:val="548DD4"/>
+                <w:sz w:val="20"/>
+                <w:szCs w:val="20"/>
+                <w:lang w:eastAsia="es-CL"/>
+              </w:rPr>
+              <w:t>frameworks</w:t>
+            </w:r>
+            <w:proofErr w:type="spellEnd"/>
+            <w:r>
+              <w:rPr>
+                <w:rFonts w:ascii="Calibri" w:hAnsi="Calibri" w:cs="Arial"/>
+                <w:i/>
+                <w:color w:val="548DD4"/>
+                <w:sz w:val="20"/>
+                <w:szCs w:val="20"/>
+                <w:lang w:eastAsia="es-CL"/>
+              </w:rPr>
+              <w:t xml:space="preserve"> actuales para crear una solución funcional.</w:t>
             </w:r>
           </w:p>
           <w:p>
@@ -2143,7 +2169,31 @@
                 <w:szCs w:val="20"/>
                 <w:lang w:eastAsia="es-CL"/>
               </w:rPr>
-              <w:t>Materiales requeridos: se cuenta con los recursos necesarios (computadores, conexión a internet, entornos de desarrollo, frameworks y bases de datos).</w:t>
+              <w:t xml:space="preserve">Materiales requeridos: se cuenta con los recursos necesarios (computadores, conexión a internet, entornos de desarrollo, </w:t>
+            </w:r>
+            <w:proofErr w:type="spellStart"/>
+            <w:r>
+              <w:rPr>
+                <w:rFonts w:ascii="Calibri" w:hAnsi="Calibri" w:cs="Arial"/>
+                <w:i/>
+                <w:color w:val="548DD4"/>
+                <w:sz w:val="20"/>
+                <w:szCs w:val="20"/>
+                <w:lang w:eastAsia="es-CL"/>
+              </w:rPr>
+              <w:t>frameworks</w:t>
+            </w:r>
+            <w:proofErr w:type="spellEnd"/>
+            <w:r>
+              <w:rPr>
+                <w:rFonts w:ascii="Calibri" w:hAnsi="Calibri" w:cs="Arial"/>
+                <w:i/>
+                <w:color w:val="548DD4"/>
+                <w:sz w:val="20"/>
+                <w:szCs w:val="20"/>
+                <w:lang w:eastAsia="es-CL"/>
+              </w:rPr>
+              <w:t xml:space="preserve"> y bases de datos).</w:t>
             </w:r>
           </w:p>
           <w:p>
@@ -3900,7 +3950,31 @@
                 <w:szCs w:val="20"/>
                 <w:lang w:eastAsia="es-CL"/>
               </w:rPr>
-              <w:t>Encargado de definir la arquitectura del producto y todo el stack que conformara la solución.</w:t>
+              <w:t xml:space="preserve">Encargado de definir la arquitectura del producto y todo el </w:t>
+            </w:r>
+            <w:proofErr w:type="spellStart"/>
+            <w:r>
+              <w:rPr>
+                <w:rFonts w:ascii="Calibri" w:hAnsi="Calibri" w:cs="Arial"/>
+                <w:i/>
+                <w:color w:val="548DD4"/>
+                <w:sz w:val="20"/>
+                <w:szCs w:val="20"/>
+                <w:lang w:eastAsia="es-CL"/>
+              </w:rPr>
+              <w:t>stack</w:t>
+            </w:r>
+            <w:proofErr w:type="spellEnd"/>
+            <w:r>
+              <w:rPr>
+                <w:rFonts w:ascii="Calibri" w:hAnsi="Calibri" w:cs="Arial"/>
+                <w:i/>
+                <w:color w:val="548DD4"/>
+                <w:sz w:val="20"/>
+                <w:szCs w:val="20"/>
+                <w:lang w:eastAsia="es-CL"/>
+              </w:rPr>
+              <w:t xml:space="preserve"> que conformara la solución.</w:t>
             </w:r>
           </w:p>
           <w:p>
@@ -4075,16 +4149,29 @@
                 <w:lang w:eastAsia="es-CL"/>
               </w:rPr>
             </w:pPr>
-            <w:r>
-              <w:rPr>
-                <w:rFonts w:ascii="Calibri" w:hAnsi="Calibri" w:cs="Arial"/>
-                <w:i/>
-                <w:color w:val="548DD4"/>
-                <w:sz w:val="20"/>
-                <w:szCs w:val="20"/>
-                <w:lang w:eastAsia="es-CL"/>
-              </w:rPr>
-              <w:t>Tester / Encargado de calidad</w:t>
+            <w:proofErr w:type="spellStart"/>
+            <w:r>
+              <w:rPr>
+                <w:rFonts w:ascii="Calibri" w:hAnsi="Calibri" w:cs="Arial"/>
+                <w:i/>
+                <w:color w:val="548DD4"/>
+                <w:sz w:val="20"/>
+                <w:szCs w:val="20"/>
+                <w:lang w:eastAsia="es-CL"/>
+              </w:rPr>
+              <w:t>Tester</w:t>
+            </w:r>
+            <w:proofErr w:type="spellEnd"/>
+            <w:r>
+              <w:rPr>
+                <w:rFonts w:ascii="Calibri" w:hAnsi="Calibri" w:cs="Arial"/>
+                <w:i/>
+                <w:color w:val="548DD4"/>
+                <w:sz w:val="20"/>
+                <w:szCs w:val="20"/>
+                <w:lang w:eastAsia="es-CL"/>
+              </w:rPr>
+              <w:t xml:space="preserve"> / Encargado de calidad</w:t>
             </w:r>
           </w:p>
           <w:p>
@@ -5509,6 +5596,7 @@
                 <w:lang w:eastAsia="es-CL"/>
               </w:rPr>
             </w:pPr>
+            <w:bookmarkStart w:id="0" w:name="_Hlk212606906"/>
             <w:r>
               <w:rPr>
                 <w:rFonts w:ascii="Calibri" w:hAnsi="Calibri"/>
@@ -6178,7 +6266,27 @@
                 <w:szCs w:val="18"/>
                 <w:lang w:eastAsia="es-CL"/>
               </w:rPr>
-              <w:t>Herramientas UML (Draw.io, Lucidchart).</w:t>
+              <w:t xml:space="preserve">Herramientas UML (Draw.io, </w:t>
+            </w:r>
+            <w:proofErr w:type="spellStart"/>
+            <w:r>
+              <w:rPr>
+                <w:rFonts w:ascii="Calibri" w:eastAsia="Times New Roman" w:hAnsi="Calibri" w:cs="Calibri"/>
+                <w:sz w:val="18"/>
+                <w:szCs w:val="18"/>
+                <w:lang w:eastAsia="es-CL"/>
+              </w:rPr>
+              <w:t>Lucidchart</w:t>
+            </w:r>
+            <w:proofErr w:type="spellEnd"/>
+            <w:r>
+              <w:rPr>
+                <w:rFonts w:ascii="Calibri" w:eastAsia="Times New Roman" w:hAnsi="Calibri" w:cs="Calibri"/>
+                <w:sz w:val="18"/>
+                <w:szCs w:val="18"/>
+                <w:lang w:eastAsia="es-CL"/>
+              </w:rPr>
+              <w:t>).</w:t>
             </w:r>
           </w:p>
         </w:tc>
@@ -6339,7 +6447,47 @@
                 <w:szCs w:val="18"/>
                 <w:lang w:eastAsia="es-CL"/>
               </w:rPr>
-              <w:t>Definir arquitectura, base de datos, tecnologías front-end y back-end.</w:t>
+              <w:t xml:space="preserve">Definir arquitectura, base de datos, tecnologías </w:t>
+            </w:r>
+            <w:proofErr w:type="spellStart"/>
+            <w:r>
+              <w:rPr>
+                <w:rFonts w:ascii="Calibri" w:eastAsia="Times New Roman" w:hAnsi="Calibri" w:cs="Calibri"/>
+                <w:sz w:val="18"/>
+                <w:szCs w:val="18"/>
+                <w:lang w:eastAsia="es-CL"/>
+              </w:rPr>
+              <w:t>front-end</w:t>
+            </w:r>
+            <w:proofErr w:type="spellEnd"/>
+            <w:r>
+              <w:rPr>
+                <w:rFonts w:ascii="Calibri" w:eastAsia="Times New Roman" w:hAnsi="Calibri" w:cs="Calibri"/>
+                <w:sz w:val="18"/>
+                <w:szCs w:val="18"/>
+                <w:lang w:eastAsia="es-CL"/>
+              </w:rPr>
+              <w:t xml:space="preserve"> y back-</w:t>
+            </w:r>
+            <w:proofErr w:type="spellStart"/>
+            <w:r>
+              <w:rPr>
+                <w:rFonts w:ascii="Calibri" w:eastAsia="Times New Roman" w:hAnsi="Calibri" w:cs="Calibri"/>
+                <w:sz w:val="18"/>
+                <w:szCs w:val="18"/>
+                <w:lang w:eastAsia="es-CL"/>
+              </w:rPr>
+              <w:t>end</w:t>
+            </w:r>
+            <w:proofErr w:type="spellEnd"/>
+            <w:r>
+              <w:rPr>
+                <w:rFonts w:ascii="Calibri" w:eastAsia="Times New Roman" w:hAnsi="Calibri" w:cs="Calibri"/>
+                <w:sz w:val="18"/>
+                <w:szCs w:val="18"/>
+                <w:lang w:eastAsia="es-CL"/>
+              </w:rPr>
+              <w:t>.</w:t>
             </w:r>
           </w:p>
         </w:tc>
@@ -6500,8 +6648,19 @@
                 <w:szCs w:val="18"/>
                 <w:lang w:eastAsia="es-CL"/>
               </w:rPr>
-              <w:t>Programación Front-End</w:t>
-            </w:r>
+              <w:t>Programación Front-</w:t>
+            </w:r>
+            <w:proofErr w:type="spellStart"/>
+            <w:r>
+              <w:rPr>
+                <w:rFonts w:ascii="Calibri" w:eastAsia="Times New Roman" w:hAnsi="Calibri" w:cs="Calibri"/>
+                <w:sz w:val="18"/>
+                <w:szCs w:val="18"/>
+                <w:lang w:eastAsia="es-CL"/>
+              </w:rPr>
+              <w:t>End</w:t>
+            </w:r>
+            <w:proofErr w:type="spellEnd"/>
           </w:p>
         </w:tc>
         <w:tc>
@@ -6526,7 +6685,27 @@
                 <w:szCs w:val="18"/>
                 <w:lang w:eastAsia="es-CL"/>
               </w:rPr>
-              <w:t>Implementar interfaz gráfica con HTML, CSS, JS y framework definido.</w:t>
+              <w:t xml:space="preserve">Implementar interfaz gráfica con HTML, CSS, JS y </w:t>
+            </w:r>
+            <w:proofErr w:type="spellStart"/>
+            <w:r>
+              <w:rPr>
+                <w:rFonts w:ascii="Calibri" w:eastAsia="Times New Roman" w:hAnsi="Calibri" w:cs="Calibri"/>
+                <w:sz w:val="18"/>
+                <w:szCs w:val="18"/>
+                <w:lang w:eastAsia="es-CL"/>
+              </w:rPr>
+              <w:t>framework</w:t>
+            </w:r>
+            <w:proofErr w:type="spellEnd"/>
+            <w:r>
+              <w:rPr>
+                <w:rFonts w:ascii="Calibri" w:eastAsia="Times New Roman" w:hAnsi="Calibri" w:cs="Calibri"/>
+                <w:sz w:val="18"/>
+                <w:szCs w:val="18"/>
+                <w:lang w:eastAsia="es-CL"/>
+              </w:rPr>
+              <w:t xml:space="preserve"> definido.</w:t>
             </w:r>
           </w:p>
         </w:tc>
@@ -6552,7 +6731,27 @@
                 <w:szCs w:val="18"/>
                 <w:lang w:eastAsia="es-CL"/>
               </w:rPr>
-              <w:t>VS Code, librerías, GitHub.</w:t>
+              <w:t xml:space="preserve">VS </w:t>
+            </w:r>
+            <w:proofErr w:type="spellStart"/>
+            <w:r>
+              <w:rPr>
+                <w:rFonts w:ascii="Calibri" w:eastAsia="Times New Roman" w:hAnsi="Calibri" w:cs="Calibri"/>
+                <w:sz w:val="18"/>
+                <w:szCs w:val="18"/>
+                <w:lang w:eastAsia="es-CL"/>
+              </w:rPr>
+              <w:t>Code</w:t>
+            </w:r>
+            <w:proofErr w:type="spellEnd"/>
+            <w:r>
+              <w:rPr>
+                <w:rFonts w:ascii="Calibri" w:eastAsia="Times New Roman" w:hAnsi="Calibri" w:cs="Calibri"/>
+                <w:sz w:val="18"/>
+                <w:szCs w:val="18"/>
+                <w:lang w:eastAsia="es-CL"/>
+              </w:rPr>
+              <w:t>, librerías, GitHub.</w:t>
             </w:r>
           </w:p>
         </w:tc>
@@ -6604,8 +6803,19 @@
                 <w:szCs w:val="18"/>
                 <w:lang w:eastAsia="es-CL"/>
               </w:rPr>
-              <w:t>Desarrollador Front-End</w:t>
-            </w:r>
+              <w:t>Desarrollador Front-</w:t>
+            </w:r>
+            <w:proofErr w:type="spellStart"/>
+            <w:r>
+              <w:rPr>
+                <w:rFonts w:ascii="Calibri" w:eastAsia="Times New Roman" w:hAnsi="Calibri" w:cs="Calibri"/>
+                <w:sz w:val="18"/>
+                <w:szCs w:val="18"/>
+                <w:lang w:eastAsia="es-CL"/>
+              </w:rPr>
+              <w:t>End</w:t>
+            </w:r>
+            <w:proofErr w:type="spellEnd"/>
           </w:p>
         </w:tc>
         <w:tc>
@@ -6687,8 +6897,19 @@
                 <w:szCs w:val="18"/>
                 <w:lang w:eastAsia="es-CL"/>
               </w:rPr>
-              <w:t>Programación Back-End</w:t>
-            </w:r>
+              <w:t>Programación Back-</w:t>
+            </w:r>
+            <w:proofErr w:type="spellStart"/>
+            <w:r>
+              <w:rPr>
+                <w:rFonts w:ascii="Calibri" w:eastAsia="Times New Roman" w:hAnsi="Calibri" w:cs="Calibri"/>
+                <w:sz w:val="18"/>
+                <w:szCs w:val="18"/>
+                <w:lang w:eastAsia="es-CL"/>
+              </w:rPr>
+              <w:t>End</w:t>
+            </w:r>
+            <w:proofErr w:type="spellEnd"/>
           </w:p>
         </w:tc>
         <w:tc>
@@ -6809,8 +7030,19 @@
                 <w:szCs w:val="18"/>
                 <w:lang w:eastAsia="es-CL"/>
               </w:rPr>
-              <w:t>Desarrollador Back-End</w:t>
-            </w:r>
+              <w:t>Desarrollador Back-</w:t>
+            </w:r>
+            <w:proofErr w:type="spellStart"/>
+            <w:r>
+              <w:rPr>
+                <w:rFonts w:ascii="Calibri" w:eastAsia="Times New Roman" w:hAnsi="Calibri" w:cs="Calibri"/>
+                <w:sz w:val="18"/>
+                <w:szCs w:val="18"/>
+                <w:lang w:eastAsia="es-CL"/>
+              </w:rPr>
+              <w:t>End</w:t>
+            </w:r>
+            <w:proofErr w:type="spellEnd"/>
           </w:p>
         </w:tc>
         <w:tc>
@@ -6918,7 +7150,47 @@
                 <w:szCs w:val="18"/>
                 <w:lang w:eastAsia="es-CL"/>
               </w:rPr>
-              <w:t>Unir componentes front-end y back-end para un funcionamiento completo.</w:t>
+              <w:t xml:space="preserve">Unir componentes </w:t>
+            </w:r>
+            <w:proofErr w:type="spellStart"/>
+            <w:r>
+              <w:rPr>
+                <w:rFonts w:ascii="Calibri" w:eastAsia="Times New Roman" w:hAnsi="Calibri" w:cs="Calibri"/>
+                <w:sz w:val="18"/>
+                <w:szCs w:val="18"/>
+                <w:lang w:eastAsia="es-CL"/>
+              </w:rPr>
+              <w:t>front-end</w:t>
+            </w:r>
+            <w:proofErr w:type="spellEnd"/>
+            <w:r>
+              <w:rPr>
+                <w:rFonts w:ascii="Calibri" w:eastAsia="Times New Roman" w:hAnsi="Calibri" w:cs="Calibri"/>
+                <w:sz w:val="18"/>
+                <w:szCs w:val="18"/>
+                <w:lang w:eastAsia="es-CL"/>
+              </w:rPr>
+              <w:t xml:space="preserve"> y back-</w:t>
+            </w:r>
+            <w:proofErr w:type="spellStart"/>
+            <w:r>
+              <w:rPr>
+                <w:rFonts w:ascii="Calibri" w:eastAsia="Times New Roman" w:hAnsi="Calibri" w:cs="Calibri"/>
+                <w:sz w:val="18"/>
+                <w:szCs w:val="18"/>
+                <w:lang w:eastAsia="es-CL"/>
+              </w:rPr>
+              <w:t>end</w:t>
+            </w:r>
+            <w:proofErr w:type="spellEnd"/>
+            <w:r>
+              <w:rPr>
+                <w:rFonts w:ascii="Calibri" w:eastAsia="Times New Roman" w:hAnsi="Calibri" w:cs="Calibri"/>
+                <w:sz w:val="18"/>
+                <w:szCs w:val="18"/>
+                <w:lang w:eastAsia="es-CL"/>
+              </w:rPr>
+              <w:t xml:space="preserve"> para un funcionamiento completo.</w:t>
             </w:r>
           </w:p>
         </w:tc>
@@ -6944,7 +7216,27 @@
                 <w:szCs w:val="18"/>
                 <w:lang w:eastAsia="es-CL"/>
               </w:rPr>
-              <w:t>GitHub, servidor de pruebas, Postman.</w:t>
+              <w:t xml:space="preserve">GitHub, </w:t>
+            </w:r>
+            <w:proofErr w:type="spellStart"/>
+            <w:r>
+              <w:rPr>
+                <w:rFonts w:ascii="Calibri" w:eastAsia="Times New Roman" w:hAnsi="Calibri" w:cs="Calibri"/>
+                <w:sz w:val="18"/>
+                <w:szCs w:val="18"/>
+                <w:lang w:eastAsia="es-CL"/>
+              </w:rPr>
+              <w:t>Postman</w:t>
+            </w:r>
+            <w:proofErr w:type="spellEnd"/>
+            <w:r>
+              <w:rPr>
+                <w:rFonts w:ascii="Calibri" w:eastAsia="Times New Roman" w:hAnsi="Calibri" w:cs="Calibri"/>
+                <w:sz w:val="18"/>
+                <w:szCs w:val="18"/>
+                <w:lang w:eastAsia="es-CL"/>
+              </w:rPr>
+              <w:t>.</w:t>
             </w:r>
           </w:p>
         </w:tc>
@@ -7124,14 +7416,25 @@
                 <w:lang w:eastAsia="es-CL"/>
               </w:rPr>
             </w:pPr>
-            <w:r>
-              <w:rPr>
-                <w:rFonts w:ascii="Calibri" w:eastAsia="Times New Roman" w:hAnsi="Calibri" w:cs="Calibri"/>
-                <w:sz w:val="18"/>
-                <w:szCs w:val="18"/>
-                <w:lang w:eastAsia="es-CL"/>
-              </w:rPr>
-              <w:t xml:space="preserve">PyTest </w:t>
+            <w:proofErr w:type="spellStart"/>
+            <w:r>
+              <w:rPr>
+                <w:rFonts w:ascii="Calibri" w:eastAsia="Times New Roman" w:hAnsi="Calibri" w:cs="Calibri"/>
+                <w:sz w:val="18"/>
+                <w:szCs w:val="18"/>
+                <w:lang w:eastAsia="es-CL"/>
+              </w:rPr>
+              <w:t>PyTest</w:t>
+            </w:r>
+            <w:proofErr w:type="spellEnd"/>
+            <w:r>
+              <w:rPr>
+                <w:rFonts w:ascii="Calibri" w:eastAsia="Times New Roman" w:hAnsi="Calibri" w:cs="Calibri"/>
+                <w:sz w:val="18"/>
+                <w:szCs w:val="18"/>
+                <w:lang w:eastAsia="es-CL"/>
+              </w:rPr>
+              <w:t xml:space="preserve"> </w:t>
             </w:r>
             <w:r>
               <w:rPr>
@@ -7151,6 +7454,7 @@
               </w:rPr>
               <w:t xml:space="preserve"> </w:t>
             </w:r>
+            <w:proofErr w:type="spellStart"/>
             <w:r>
               <w:rPr>
                 <w:rFonts w:ascii="Calibri" w:eastAsia="Times New Roman" w:hAnsi="Calibri" w:cs="Calibri"/>
@@ -7160,6 +7464,7 @@
               </w:rPr>
               <w:t>selenium</w:t>
             </w:r>
+            <w:proofErr w:type="spellEnd"/>
             <w:r>
               <w:rPr>
                 <w:rFonts w:ascii="Calibri" w:eastAsia="Times New Roman" w:hAnsi="Calibri" w:cs="Calibri"/>
@@ -7219,8 +7524,19 @@
                 <w:szCs w:val="18"/>
                 <w:lang w:eastAsia="es-CL"/>
               </w:rPr>
-              <w:t>QA Tester</w:t>
-            </w:r>
+              <w:t xml:space="preserve">QA </w:t>
+            </w:r>
+            <w:proofErr w:type="spellStart"/>
+            <w:r>
+              <w:rPr>
+                <w:rFonts w:ascii="Calibri" w:eastAsia="Times New Roman" w:hAnsi="Calibri" w:cs="Calibri"/>
+                <w:sz w:val="18"/>
+                <w:szCs w:val="18"/>
+                <w:lang w:eastAsia="es-CL"/>
+              </w:rPr>
+              <w:t>Tester</w:t>
+            </w:r>
+            <w:proofErr w:type="spellEnd"/>
           </w:p>
         </w:tc>
         <w:tc>
@@ -7997,7 +8313,27 @@
                 <w:szCs w:val="18"/>
                 <w:lang w:eastAsia="es-CL"/>
               </w:rPr>
-              <w:t>(post-entrega)</w:t>
+              <w:t>(</w:t>
+            </w:r>
+            <w:proofErr w:type="spellStart"/>
+            <w:r>
+              <w:rPr>
+                <w:rFonts w:ascii="Calibri" w:eastAsia="Times New Roman" w:hAnsi="Calibri" w:cs="Calibri"/>
+                <w:sz w:val="18"/>
+                <w:szCs w:val="18"/>
+                <w:lang w:eastAsia="es-CL"/>
+              </w:rPr>
+              <w:t>post-entrega</w:t>
+            </w:r>
+            <w:proofErr w:type="spellEnd"/>
+            <w:r>
+              <w:rPr>
+                <w:rFonts w:ascii="Calibri" w:eastAsia="Times New Roman" w:hAnsi="Calibri" w:cs="Calibri"/>
+                <w:sz w:val="18"/>
+                <w:szCs w:val="18"/>
+                <w:lang w:eastAsia="es-CL"/>
+              </w:rPr>
+              <w:t>)</w:t>
             </w:r>
           </w:p>
         </w:tc>
@@ -8054,6 +8390,7 @@
           </w:p>
         </w:tc>
       </w:tr>
+      <w:bookmarkEnd w:id="0"/>
     </w:tbl>
     <w:p>
       <w:pPr>
@@ -10186,8 +10523,19 @@
                 <w:szCs w:val="14"/>
                 <w:lang w:eastAsia="es-CL"/>
               </w:rPr>
-              <w:t>Programación Front-End</w:t>
-            </w:r>
+              <w:t>Programación Front-</w:t>
+            </w:r>
+            <w:proofErr w:type="spellStart"/>
+            <w:r>
+              <w:rPr>
+                <w:rFonts w:ascii="Calibri" w:eastAsia="Times New Roman" w:hAnsi="Calibri" w:cs="Calibri"/>
+                <w:sz w:val="14"/>
+                <w:szCs w:val="14"/>
+                <w:lang w:eastAsia="es-CL"/>
+              </w:rPr>
+              <w:t>End</w:t>
+            </w:r>
+            <w:proofErr w:type="spellEnd"/>
           </w:p>
         </w:tc>
         <w:tc>
@@ -10523,8 +10871,19 @@
                 <w:szCs w:val="14"/>
                 <w:lang w:eastAsia="es-CL"/>
               </w:rPr>
-              <w:t>Programación Back-End</w:t>
-            </w:r>
+              <w:t>Programación Back-</w:t>
+            </w:r>
+            <w:proofErr w:type="spellStart"/>
+            <w:r>
+              <w:rPr>
+                <w:rFonts w:ascii="Calibri" w:eastAsia="Times New Roman" w:hAnsi="Calibri" w:cs="Calibri"/>
+                <w:sz w:val="14"/>
+                <w:szCs w:val="14"/>
+                <w:lang w:eastAsia="es-CL"/>
+              </w:rPr>
+              <w:t>End</w:t>
+            </w:r>
+            <w:proofErr w:type="spellEnd"/>
           </w:p>
         </w:tc>
         <w:tc>
@@ -16423,12 +16782,6 @@
 </file>
 
 <file path=customXml/item1.xml><?xml version="1.0" encoding="utf-8"?>
-<p:properties xmlns:p="http://schemas.microsoft.com/office/2006/metadata/properties" xmlns:xsi="http://www.w3.org/2001/XMLSchema-instance" xmlns:pc="http://schemas.microsoft.com/office/infopath/2007/PartnerControls">
-  <documentManagement/>
-</p:properties>
-</file>
-
-<file path=customXml/item2.xml><?xml version="1.0" encoding="utf-8"?>
 <?mso-contentType ?>
 <FormTemplates xmlns="http://schemas.microsoft.com/sharepoint/v3/contenttype/forms">
   <Display>DocumentLibraryForm</Display>
@@ -16437,7 +16790,17 @@
 </FormTemplates>
 </file>
 
+<file path=customXml/item2.xml><?xml version="1.0" encoding="utf-8"?>
+<p:properties xmlns:p="http://schemas.microsoft.com/office/2006/metadata/properties" xmlns:xsi="http://www.w3.org/2001/XMLSchema-instance" xmlns:pc="http://schemas.microsoft.com/office/infopath/2007/PartnerControls">
+  <documentManagement/>
+</p:properties>
+</file>
+
 <file path=customXml/item3.xml><?xml version="1.0" encoding="utf-8"?>
+<b:Sources xmlns:b="http://schemas.openxmlformats.org/officeDocument/2006/bibliography" xmlns="http://schemas.openxmlformats.org/officeDocument/2006/bibliography" SelectedStyle="\APASixthEditionOfficeOnline.xsl" StyleName="APA" Version="6"/>
+</file>
+
+<file path=customXml/item4.xml><?xml version="1.0" encoding="utf-8"?>
 <ct:contentTypeSchema xmlns:ct="http://schemas.microsoft.com/office/2006/metadata/contentType" xmlns:ma="http://schemas.microsoft.com/office/2006/metadata/properties/metaAttributes" ct:_="" ma:_="" ma:contentTypeName="Documento" ma:contentTypeID="0x010100E96778489EE7714D8BD12CC105EB918B" ma:contentTypeVersion="2" ma:contentTypeDescription="Crear nuevo documento." ma:contentTypeScope="" ma:versionID="416c5c7ae9b5d54d83875cd3c65194e3">
   <xsd:schema xmlns:xsd="http://www.w3.org/2001/XMLSchema" xmlns:xs="http://www.w3.org/2001/XMLSchema" xmlns:p="http://schemas.microsoft.com/office/2006/metadata/properties" xmlns:ns2="126e8a1c-9ea9-435a-ac89-d06c80d62e30" targetNamespace="http://schemas.microsoft.com/office/2006/metadata/properties" ma:root="true" ma:fieldsID="70a237c842677bd850644f8595079f5e" ns2:_="">
     <xsd:import namespace="126e8a1c-9ea9-435a-ac89-d06c80d62e30"/>
@@ -16569,11 +16932,15 @@
 </ct:contentTypeSchema>
 </file>
 
-<file path=customXml/item4.xml><?xml version="1.0" encoding="utf-8"?>
-<b:Sources xmlns:b="http://schemas.openxmlformats.org/officeDocument/2006/bibliography" xmlns="http://schemas.openxmlformats.org/officeDocument/2006/bibliography" SelectedStyle="\APASixthEditionOfficeOnline.xsl" StyleName="APA" Version="6"/>
+<file path=customXml/itemProps1.xml><?xml version="1.0" encoding="utf-8"?>
+<ds:datastoreItem xmlns:ds="http://schemas.openxmlformats.org/officeDocument/2006/customXml" ds:itemID="{F3E3E2F7-59E7-4722-B872-D023DC9D1CC1}">
+  <ds:schemaRefs>
+    <ds:schemaRef ds:uri="http://schemas.microsoft.com/sharepoint/v3/contenttype/forms"/>
+  </ds:schemaRefs>
+</ds:datastoreItem>
 </file>
 
-<file path=customXml/itemProps1.xml><?xml version="1.0" encoding="utf-8"?>
+<file path=customXml/itemProps2.xml><?xml version="1.0" encoding="utf-8"?>
 <ds:datastoreItem xmlns:ds="http://schemas.openxmlformats.org/officeDocument/2006/customXml" ds:itemID="{38174882-579A-45DC-A704-C035A9357F73}">
   <ds:schemaRefs>
     <ds:schemaRef ds:uri="http://schemas.microsoft.com/office/2006/metadata/properties"/>
@@ -16582,15 +16949,15 @@
 </ds:datastoreItem>
 </file>
 
-<file path=customXml/itemProps2.xml><?xml version="1.0" encoding="utf-8"?>
-<ds:datastoreItem xmlns:ds="http://schemas.openxmlformats.org/officeDocument/2006/customXml" ds:itemID="{F3E3E2F7-59E7-4722-B872-D023DC9D1CC1}">
+<file path=customXml/itemProps3.xml><?xml version="1.0" encoding="utf-8"?>
+<ds:datastoreItem xmlns:ds="http://schemas.openxmlformats.org/officeDocument/2006/customXml" ds:itemID="{7130D9BF-17DD-4CBC-A0E2-8FCF978ED067}">
   <ds:schemaRefs>
-    <ds:schemaRef ds:uri="http://schemas.microsoft.com/sharepoint/v3/contenttype/forms"/>
+    <ds:schemaRef ds:uri="http://schemas.openxmlformats.org/officeDocument/2006/bibliography"/>
   </ds:schemaRefs>
 </ds:datastoreItem>
 </file>
 
-<file path=customXml/itemProps3.xml><?xml version="1.0" encoding="utf-8"?>
+<file path=customXml/itemProps4.xml><?xml version="1.0" encoding="utf-8"?>
 <ds:datastoreItem xmlns:ds="http://schemas.openxmlformats.org/officeDocument/2006/customXml" ds:itemID="{7C9B9CFF-B258-43B4-948A-968A031773F5}">
   <ds:schemaRefs>
     <ds:schemaRef ds:uri="http://schemas.microsoft.com/office/2006/metadata/contentType"/>
@@ -16606,12 +16973,4 @@
     <ds:schemaRef ds:uri="http://schemas.microsoft.com/internal/obd"/>
   </ds:schemaRefs>
 </ds:datastoreItem>
-</file>
-
-<file path=customXml/itemProps4.xml><?xml version="1.0" encoding="utf-8"?>
-<ds:datastoreItem xmlns:ds="http://schemas.openxmlformats.org/officeDocument/2006/customXml" ds:itemID="{7130D9BF-17DD-4CBC-A0E2-8FCF978ED067}">
-  <ds:schemaRefs>
-    <ds:schemaRef ds:uri="http://schemas.openxmlformats.org/officeDocument/2006/bibliography"/>
-  </ds:schemaRefs>
-</ds:datastoreItem>
 </file>
</xml_diff>